<commit_message>
updating the introduction & results
</commit_message>
<xml_diff>
--- a/Results_figures.docx
+++ b/Results_figures.docx
@@ -29,7 +29,7 @@
         <w:pStyle w:val="Date"/>
       </w:pPr>
       <w:r>
-        <w:t xml:space="preserve">2023-07-21</w:t>
+        <w:t xml:space="preserve">2023-07-29</w:t>
       </w:r>
     </w:p>
     <w:bookmarkStart w:id="26" w:name="results"/>
@@ -58,27 +58,7 @@
         <w:pStyle w:val="BodyText"/>
       </w:pPr>
       <w:r>
-        <w:t xml:space="preserve">A total of 92 lizards were captured (females n= 38; males 54) during the 2014 and 2015 field seasons. The frequency of tick infections was highly sex-specific, with the frequency of tick infection being over 2 times higher in males (n = 20; 37%) than in females (n = 5; 13%). Females were therefore precluded from further statistical analysis because the difference in tick infections was significantly different between sex (x</w:t>
-      </w:r>
-      <m:oMath>
-        <m:sSup>
-          <m:e>
-            <m:r>
-              <m:t>​</m:t>
-            </m:r>
-          </m:e>
-          <m:sup>
-            <m:r>
-              <m:t>2</m:t>
-            </m:r>
-          </m:sup>
-        </m:sSup>
-      </m:oMath>
-      <w:r>
-        <w:t xml:space="preserve"> </w:t>
-      </w:r>
-      <w:r>
-        <w:t xml:space="preserve">= 9; df = 1; n = 92; p = 0.003). Infection rate for males ranged one to seven ticks per individual. There was a positive relationship between male body size, and the number of ticks (F</w:t>
+        <w:t xml:space="preserve">A total of 92 lizards were captured (females n= 38; males 54) during the 2014 and 2015 field seasons. There was a positive relationship between male body size, and the probability of tick infection (F</w:t>
       </w:r>
       <m:oMath>
         <m:sSub>
@@ -107,7 +87,56 @@
         <w:t xml:space="preserve"> </w:t>
       </w:r>
       <w:r>
-        <w:t xml:space="preserve">= 0.103, p = 0.045), where larger males had a higher probability of tick infection than smaller males (Fig. 1). Maximum sprint speed was significantly higher in uninfected lizards (LS mean = 2.741m/sec) in comparison to infected lizards (LS mean = 2.48m/sec; F</w:t>
+        <w:t xml:space="preserve">= 0.103, p = 0.045), where larger males had a higher probability of tick infection than smaller males (Fig. 1A). For females, there was no relationship between body size and the probability of tick infection (F</w:t>
+      </w:r>
+      <m:oMath>
+        <m:sSub>
+          <m:e>
+            <m:r>
+              <m:t>​</m:t>
+            </m:r>
+          </m:e>
+          <m:sub>
+            <m:r>
+              <m:t>1</m:t>
+            </m:r>
+            <m:r>
+              <m:rPr>
+                <m:sty m:val="p"/>
+              </m:rPr>
+              <m:t>,</m:t>
+            </m:r>
+            <m:r>
+              <m:t>37</m:t>
+            </m:r>
+          </m:sub>
+        </m:sSub>
+      </m:oMath>
+      <w:r>
+        <w:t xml:space="preserve"> </w:t>
+      </w:r>
+      <w:r>
+        <w:t xml:space="preserve">= -0.008, p = 0.928; Fig. 1B). The probability of tick infection was highly sex-specific, with the frequency of tick infection being over 2 times higher in males (n = 20; 37%) than in females (n = 5; 13%). Females were therefore precluded from further statistical analysis because the difference in tick infections was significantly different between sex (x</w:t>
+      </w:r>
+      <m:oMath>
+        <m:sSup>
+          <m:e>
+            <m:r>
+              <m:t>​</m:t>
+            </m:r>
+          </m:e>
+          <m:sup>
+            <m:r>
+              <m:t>2</m:t>
+            </m:r>
+          </m:sup>
+        </m:sSup>
+      </m:oMath>
+      <w:r>
+        <w:t xml:space="preserve"> </w:t>
+      </w:r>
+      <w:r>
+        <w:t xml:space="preserve">= 9; df = 1; n = 92; p = 0.003). Infection rate for males ranged one to seven ticks per individual.Maximum sprint speed was significantly higher in uninfected lizards (LS mean = 2.741m/sec) in comparison to infected lizards (LS mean = 2.48m/sec; F</w:t>
       </w:r>
       <m:oMath>
         <m:sSub>
@@ -209,7 +238,7 @@
       <w:r>
         <w:drawing>
           <wp:inline>
-            <wp:extent cx="5943600" cy="4054436"/>
+            <wp:extent cx="5943600" cy="2839299"/>
             <wp:effectExtent b="0" l="0" r="0" t="0"/>
             <wp:docPr descr="" title="" id="21" name="Picture"/>
             <a:graphic>
@@ -230,7 +259,7 @@
                   <pic:spPr bwMode="auto">
                     <a:xfrm>
                       <a:off x="0" y="0"/>
-                      <a:ext cx="5943600" cy="4054436"/>
+                      <a:ext cx="5943600" cy="2839299"/>
                     </a:xfrm>
                     <a:prstGeom prst="rect">
                       <a:avLst/>

</xml_diff>